<commit_message>
and some more use cases! :)
</commit_message>
<xml_diff>
--- a/ReportFiles/UseCases.docx
+++ b/ReportFiles/UseCases.docx
@@ -1344,7 +1344,25 @@
           <w:bCs/>
           <w:color w:val="000000"/>
         </w:rPr>
-        <w:t>Go to a specific date in calendar in current view</w:t>
+        <w:t xml:space="preserve">Go to a specific </w:t>
+      </w:r>
+      <w:r>
+        <w:rPr>
+          <w:rFonts w:cs="Times New Roman"/>
+          <w:b/>
+          <w:bCs/>
+          <w:color w:val="000000"/>
+        </w:rPr>
+        <w:t>date</w:t>
+      </w:r>
+      <w:r>
+        <w:rPr>
+          <w:rFonts w:cs="Times New Roman"/>
+          <w:b/>
+          <w:bCs/>
+          <w:color w:val="000000"/>
+        </w:rPr>
+        <w:t xml:space="preserve"> in current view</w:t>
       </w:r>
     </w:p>
     <w:tbl>
@@ -1398,7 +1416,7 @@
         </w:tc>
         <w:tc>
           <w:tcPr>
-            <w:tcW w:w="3015" w:type="dxa"/>
+            <w:tcW w:w="3011" w:type="dxa"/>
             <w:tcBorders>
               <w:top w:val="single" w:sz="6" w:space="0" w:color="000000"/>
               <w:left w:val="single" w:sz="6" w:space="0" w:color="000000"/>
@@ -1433,7 +1451,7 @@
         </w:tc>
         <w:tc>
           <w:tcPr>
-            <w:tcW w:w="5490" w:type="dxa"/>
+            <w:tcW w:w="5481" w:type="dxa"/>
             <w:tcBorders>
               <w:top w:val="single" w:sz="6" w:space="0" w:color="000000"/>
               <w:left w:val="single" w:sz="6" w:space="0" w:color="000000"/>
@@ -1503,7 +1521,7 @@
         </w:tc>
         <w:tc>
           <w:tcPr>
-            <w:tcW w:w="3015" w:type="dxa"/>
+            <w:tcW w:w="3011" w:type="dxa"/>
             <w:tcBorders>
               <w:top w:val="single" w:sz="6" w:space="0" w:color="000000"/>
               <w:left w:val="single" w:sz="6" w:space="0" w:color="000000"/>
@@ -1525,11 +1543,17 @@
                 <w:rFonts w:cs="Times New Roman"/>
               </w:rPr>
             </w:pPr>
-          </w:p>
-        </w:tc>
-        <w:tc>
-          <w:tcPr>
-            <w:tcW w:w="5490" w:type="dxa"/>
+            <w:r>
+              <w:rPr>
+                <w:rFonts w:cs="Times New Roman"/>
+              </w:rPr>
+              <w:t>User clicks “&lt;” or “&gt;” buttons to scroll to the desired date</w:t>
+            </w:r>
+          </w:p>
+        </w:tc>
+        <w:tc>
+          <w:tcPr>
+            <w:tcW w:w="5481" w:type="dxa"/>
             <w:tcBorders>
               <w:top w:val="single" w:sz="6" w:space="0" w:color="000000"/>
               <w:left w:val="single" w:sz="6" w:space="0" w:color="000000"/>
@@ -1598,50 +1622,56 @@
         </w:tc>
         <w:tc>
           <w:tcPr>
-            <w:tcW w:w="3015" w:type="dxa"/>
-            <w:tcBorders>
-              <w:top w:val="single" w:sz="6" w:space="0" w:color="000000"/>
-              <w:left w:val="single" w:sz="6" w:space="0" w:color="000000"/>
-              <w:bottom w:val="single" w:sz="6" w:space="0" w:color="000000"/>
-              <w:right w:val="single" w:sz="6" w:space="0" w:color="000000"/>
-            </w:tcBorders>
-            <w:tcMar>
-              <w:top w:w="0" w:type="dxa"/>
-              <w:left w:w="105" w:type="dxa"/>
-              <w:bottom w:w="0" w:type="dxa"/>
-              <w:right w:w="105" w:type="dxa"/>
-            </w:tcMar>
-          </w:tcPr>
-          <w:p>
-            <w:pPr>
-              <w:rPr>
-                <w:rFonts w:cs="Times New Roman"/>
-              </w:rPr>
-            </w:pPr>
-          </w:p>
-        </w:tc>
-        <w:tc>
-          <w:tcPr>
-            <w:tcW w:w="5490" w:type="dxa"/>
-            <w:tcBorders>
-              <w:top w:val="single" w:sz="6" w:space="0" w:color="000000"/>
-              <w:left w:val="single" w:sz="6" w:space="0" w:color="000000"/>
-              <w:bottom w:val="single" w:sz="6" w:space="0" w:color="000000"/>
-              <w:right w:val="single" w:sz="6" w:space="0" w:color="000000"/>
-            </w:tcBorders>
-            <w:tcMar>
-              <w:top w:w="0" w:type="dxa"/>
-              <w:left w:w="105" w:type="dxa"/>
-              <w:bottom w:w="0" w:type="dxa"/>
-              <w:right w:w="105" w:type="dxa"/>
-            </w:tcMar>
-          </w:tcPr>
-          <w:p>
-            <w:pPr>
-              <w:rPr>
-                <w:rFonts w:cs="Times New Roman"/>
-              </w:rPr>
-            </w:pPr>
+            <w:tcW w:w="3011" w:type="dxa"/>
+            <w:tcBorders>
+              <w:top w:val="single" w:sz="6" w:space="0" w:color="000000"/>
+              <w:left w:val="single" w:sz="6" w:space="0" w:color="000000"/>
+              <w:bottom w:val="single" w:sz="6" w:space="0" w:color="000000"/>
+              <w:right w:val="single" w:sz="6" w:space="0" w:color="000000"/>
+            </w:tcBorders>
+            <w:tcMar>
+              <w:top w:w="0" w:type="dxa"/>
+              <w:left w:w="105" w:type="dxa"/>
+              <w:bottom w:w="0" w:type="dxa"/>
+              <w:right w:w="105" w:type="dxa"/>
+            </w:tcMar>
+          </w:tcPr>
+          <w:p>
+            <w:pPr>
+              <w:rPr>
+                <w:rFonts w:cs="Times New Roman"/>
+              </w:rPr>
+            </w:pPr>
+          </w:p>
+        </w:tc>
+        <w:tc>
+          <w:tcPr>
+            <w:tcW w:w="5481" w:type="dxa"/>
+            <w:tcBorders>
+              <w:top w:val="single" w:sz="6" w:space="0" w:color="000000"/>
+              <w:left w:val="single" w:sz="6" w:space="0" w:color="000000"/>
+              <w:bottom w:val="single" w:sz="6" w:space="0" w:color="000000"/>
+              <w:right w:val="single" w:sz="6" w:space="0" w:color="000000"/>
+            </w:tcBorders>
+            <w:tcMar>
+              <w:top w:w="0" w:type="dxa"/>
+              <w:left w:w="105" w:type="dxa"/>
+              <w:bottom w:w="0" w:type="dxa"/>
+              <w:right w:w="105" w:type="dxa"/>
+            </w:tcMar>
+          </w:tcPr>
+          <w:p>
+            <w:pPr>
+              <w:rPr>
+                <w:rFonts w:cs="Times New Roman"/>
+              </w:rPr>
+            </w:pPr>
+            <w:r>
+              <w:rPr>
+                <w:rFonts w:cs="Times New Roman"/>
+              </w:rPr>
+              <w:t xml:space="preserve">System determines whether the current view is day, month, week or agenda. </w:t>
+            </w:r>
           </w:p>
         </w:tc>
       </w:tr>
@@ -1683,50 +1713,355 @@
         </w:tc>
         <w:tc>
           <w:tcPr>
-            <w:tcW w:w="3015" w:type="dxa"/>
-            <w:tcBorders>
-              <w:top w:val="single" w:sz="6" w:space="0" w:color="000000"/>
-              <w:left w:val="single" w:sz="6" w:space="0" w:color="000000"/>
-              <w:bottom w:val="single" w:sz="6" w:space="0" w:color="000000"/>
-              <w:right w:val="single" w:sz="6" w:space="0" w:color="000000"/>
-            </w:tcBorders>
-            <w:tcMar>
-              <w:top w:w="0" w:type="dxa"/>
-              <w:left w:w="105" w:type="dxa"/>
-              <w:bottom w:w="0" w:type="dxa"/>
-              <w:right w:w="105" w:type="dxa"/>
-            </w:tcMar>
-          </w:tcPr>
-          <w:p>
-            <w:pPr>
-              <w:rPr>
-                <w:rFonts w:cs="Times New Roman"/>
-              </w:rPr>
-            </w:pPr>
-          </w:p>
-        </w:tc>
-        <w:tc>
-          <w:tcPr>
-            <w:tcW w:w="5490" w:type="dxa"/>
-            <w:tcBorders>
-              <w:top w:val="single" w:sz="6" w:space="0" w:color="000000"/>
-              <w:left w:val="single" w:sz="6" w:space="0" w:color="000000"/>
-              <w:bottom w:val="single" w:sz="6" w:space="0" w:color="000000"/>
-              <w:right w:val="single" w:sz="6" w:space="0" w:color="000000"/>
-            </w:tcBorders>
-            <w:tcMar>
-              <w:top w:w="0" w:type="dxa"/>
-              <w:left w:w="105" w:type="dxa"/>
-              <w:bottom w:w="0" w:type="dxa"/>
-              <w:right w:w="105" w:type="dxa"/>
-            </w:tcMar>
-          </w:tcPr>
-          <w:p>
-            <w:pPr>
-              <w:rPr>
-                <w:rFonts w:cs="Times New Roman"/>
-              </w:rPr>
-            </w:pPr>
+            <w:tcW w:w="3011" w:type="dxa"/>
+            <w:tcBorders>
+              <w:top w:val="single" w:sz="6" w:space="0" w:color="000000"/>
+              <w:left w:val="single" w:sz="6" w:space="0" w:color="000000"/>
+              <w:bottom w:val="single" w:sz="6" w:space="0" w:color="000000"/>
+              <w:right w:val="single" w:sz="6" w:space="0" w:color="000000"/>
+            </w:tcBorders>
+            <w:tcMar>
+              <w:top w:w="0" w:type="dxa"/>
+              <w:left w:w="105" w:type="dxa"/>
+              <w:bottom w:w="0" w:type="dxa"/>
+              <w:right w:w="105" w:type="dxa"/>
+            </w:tcMar>
+          </w:tcPr>
+          <w:p>
+            <w:pPr>
+              <w:rPr>
+                <w:rFonts w:cs="Times New Roman"/>
+              </w:rPr>
+            </w:pPr>
+          </w:p>
+        </w:tc>
+        <w:tc>
+          <w:tcPr>
+            <w:tcW w:w="5481" w:type="dxa"/>
+            <w:tcBorders>
+              <w:top w:val="single" w:sz="6" w:space="0" w:color="000000"/>
+              <w:left w:val="single" w:sz="6" w:space="0" w:color="000000"/>
+              <w:bottom w:val="single" w:sz="6" w:space="0" w:color="000000"/>
+              <w:right w:val="single" w:sz="6" w:space="0" w:color="000000"/>
+            </w:tcBorders>
+            <w:tcMar>
+              <w:top w:w="0" w:type="dxa"/>
+              <w:left w:w="105" w:type="dxa"/>
+              <w:bottom w:w="0" w:type="dxa"/>
+              <w:right w:w="105" w:type="dxa"/>
+            </w:tcMar>
+          </w:tcPr>
+          <w:p>
+            <w:pPr>
+              <w:rPr>
+                <w:rFonts w:cs="Times New Roman"/>
+              </w:rPr>
+            </w:pPr>
+            <w:r>
+              <w:rPr>
+                <w:rFonts w:cs="Times New Roman"/>
+              </w:rPr>
+              <w:t>System moves the current view to the desired time frame</w:t>
+            </w:r>
+          </w:p>
+        </w:tc>
+      </w:tr>
+    </w:tbl>
+    <w:p/>
+    <w:p>
+      <w:pPr>
+        <w:rPr>
+          <w:u w:val="single"/>
+        </w:rPr>
+      </w:pPr>
+      <w:r>
+        <w:rPr>
+          <w:u w:val="single"/>
+        </w:rPr>
+        <w:t xml:space="preserve">Variation #1: </w:t>
+      </w:r>
+    </w:p>
+    <w:p>
+      <w:pPr>
+        <w:pStyle w:val="ListParagraph"/>
+        <w:numPr>
+          <w:ilvl w:val="0"/>
+          <w:numId w:val="3"/>
+        </w:numPr>
+      </w:pPr>
+      <w:r>
+        <w:t>In step 3, if user decides to go back to the current date, they click “today”</w:t>
+      </w:r>
+    </w:p>
+    <w:p>
+      <w:pPr>
+        <w:pStyle w:val="ListParagraph"/>
+        <w:numPr>
+          <w:ilvl w:val="0"/>
+          <w:numId w:val="3"/>
+        </w:numPr>
+      </w:pPr>
+      <w:r>
+        <w:t>System will reset the small calendar to the current month</w:t>
+      </w:r>
+    </w:p>
+    <w:p>
+      <w:pPr>
+        <w:pStyle w:val="ListParagraph"/>
+        <w:numPr>
+          <w:ilvl w:val="0"/>
+          <w:numId w:val="3"/>
+        </w:numPr>
+      </w:pPr>
+      <w:r>
+        <w:t>Proceed with step 2 above, to change the current view back to the current date</w:t>
+      </w:r>
+    </w:p>
+    <w:p/>
+    <w:p>
+      <w:pPr>
+        <w:rPr>
+          <w:rFonts w:cs="Times New Roman"/>
+        </w:rPr>
+      </w:pPr>
+      <w:r>
+        <w:rPr>
+          <w:rFonts w:cs="Times New Roman"/>
+          <w:b/>
+          <w:bCs/>
+          <w:color w:val="000000"/>
+        </w:rPr>
+        <w:t>Use Case #4</w:t>
+      </w:r>
+      <w:r>
+        <w:rPr>
+          <w:rFonts w:cs="Times New Roman"/>
+          <w:b/>
+          <w:bCs/>
+          <w:color w:val="000000"/>
+        </w:rPr>
+        <w:t xml:space="preserve">: </w:t>
+      </w:r>
+      <w:r>
+        <w:rPr>
+          <w:rFonts w:cs="Times New Roman"/>
+          <w:b/>
+          <w:bCs/>
+          <w:color w:val="000000"/>
+        </w:rPr>
+        <w:t>Display all events in a specific range in agenda view</w:t>
+      </w:r>
+    </w:p>
+    <w:tbl>
+      <w:tblPr>
+        <w:tblW w:w="8835" w:type="dxa"/>
+        <w:tblCellMar>
+          <w:top w:w="15" w:type="dxa"/>
+          <w:left w:w="15" w:type="dxa"/>
+          <w:bottom w:w="15" w:type="dxa"/>
+          <w:right w:w="15" w:type="dxa"/>
+        </w:tblCellMar>
+        <w:tblLook w:val="04A0" w:firstRow="1" w:lastRow="0" w:firstColumn="1" w:lastColumn="0" w:noHBand="0" w:noVBand="1"/>
+      </w:tblPr>
+      <w:tblGrid>
+        <w:gridCol w:w="343"/>
+        <w:gridCol w:w="3011"/>
+        <w:gridCol w:w="5481"/>
+      </w:tblGrid>
+      <w:tr>
+        <w:tc>
+          <w:tcPr>
+            <w:tcW w:w="0" w:type="auto"/>
+            <w:tcBorders>
+              <w:top w:val="single" w:sz="6" w:space="0" w:color="000000"/>
+              <w:left w:val="single" w:sz="6" w:space="0" w:color="000000"/>
+              <w:bottom w:val="single" w:sz="6" w:space="0" w:color="000000"/>
+              <w:right w:val="single" w:sz="6" w:space="0" w:color="000000"/>
+            </w:tcBorders>
+            <w:tcMar>
+              <w:top w:w="0" w:type="dxa"/>
+              <w:left w:w="105" w:type="dxa"/>
+              <w:bottom w:w="0" w:type="dxa"/>
+              <w:right w:w="105" w:type="dxa"/>
+            </w:tcMar>
+            <w:hideMark/>
+          </w:tcPr>
+          <w:p>
+            <w:pPr>
+              <w:spacing w:line="240" w:lineRule="atLeast"/>
+              <w:rPr>
+                <w:rFonts w:cs="Times New Roman"/>
+              </w:rPr>
+            </w:pPr>
+            <w:r>
+              <w:rPr>
+                <w:rFonts w:cs="Times New Roman"/>
+              </w:rPr>
+              <w:br/>
+            </w:r>
+          </w:p>
+        </w:tc>
+        <w:tc>
+          <w:tcPr>
+            <w:tcW w:w="3011" w:type="dxa"/>
+            <w:tcBorders>
+              <w:top w:val="single" w:sz="6" w:space="0" w:color="000000"/>
+              <w:left w:val="single" w:sz="6" w:space="0" w:color="000000"/>
+              <w:bottom w:val="single" w:sz="6" w:space="0" w:color="000000"/>
+              <w:right w:val="single" w:sz="6" w:space="0" w:color="000000"/>
+            </w:tcBorders>
+            <w:tcMar>
+              <w:top w:w="0" w:type="dxa"/>
+              <w:left w:w="105" w:type="dxa"/>
+              <w:bottom w:w="0" w:type="dxa"/>
+              <w:right w:w="105" w:type="dxa"/>
+            </w:tcMar>
+            <w:hideMark/>
+          </w:tcPr>
+          <w:p>
+            <w:pPr>
+              <w:spacing w:line="240" w:lineRule="atLeast"/>
+              <w:rPr>
+                <w:rFonts w:cs="Times New Roman"/>
+                <w:b/>
+              </w:rPr>
+            </w:pPr>
+            <w:r>
+              <w:rPr>
+                <w:rFonts w:cs="Times New Roman"/>
+                <w:b/>
+                <w:color w:val="000000"/>
+              </w:rPr>
+              <w:t>User Action</w:t>
+            </w:r>
+          </w:p>
+        </w:tc>
+        <w:tc>
+          <w:tcPr>
+            <w:tcW w:w="5481" w:type="dxa"/>
+            <w:tcBorders>
+              <w:top w:val="single" w:sz="6" w:space="0" w:color="000000"/>
+              <w:left w:val="single" w:sz="6" w:space="0" w:color="000000"/>
+              <w:bottom w:val="single" w:sz="6" w:space="0" w:color="000000"/>
+              <w:right w:val="single" w:sz="6" w:space="0" w:color="000000"/>
+            </w:tcBorders>
+            <w:tcMar>
+              <w:top w:w="0" w:type="dxa"/>
+              <w:left w:w="105" w:type="dxa"/>
+              <w:bottom w:w="0" w:type="dxa"/>
+              <w:right w:w="105" w:type="dxa"/>
+            </w:tcMar>
+            <w:hideMark/>
+          </w:tcPr>
+          <w:p>
+            <w:pPr>
+              <w:spacing w:line="240" w:lineRule="atLeast"/>
+              <w:rPr>
+                <w:rFonts w:cs="Times New Roman"/>
+                <w:b/>
+              </w:rPr>
+            </w:pPr>
+            <w:r>
+              <w:rPr>
+                <w:rFonts w:cs="Times New Roman"/>
+                <w:b/>
+                <w:color w:val="000000"/>
+              </w:rPr>
+              <w:t xml:space="preserve">System Response </w:t>
+            </w:r>
+          </w:p>
+        </w:tc>
+      </w:tr>
+      <w:tr>
+        <w:tc>
+          <w:tcPr>
+            <w:tcW w:w="0" w:type="auto"/>
+            <w:tcBorders>
+              <w:top w:val="single" w:sz="6" w:space="0" w:color="000000"/>
+              <w:left w:val="single" w:sz="6" w:space="0" w:color="000000"/>
+              <w:bottom w:val="single" w:sz="6" w:space="0" w:color="000000"/>
+              <w:right w:val="single" w:sz="6" w:space="0" w:color="000000"/>
+            </w:tcBorders>
+            <w:tcMar>
+              <w:top w:w="0" w:type="dxa"/>
+              <w:left w:w="105" w:type="dxa"/>
+              <w:bottom w:w="0" w:type="dxa"/>
+              <w:right w:w="105" w:type="dxa"/>
+            </w:tcMar>
+            <w:hideMark/>
+          </w:tcPr>
+          <w:p>
+            <w:pPr>
+              <w:spacing w:line="240" w:lineRule="atLeast"/>
+              <w:rPr>
+                <w:rFonts w:cs="Times New Roman"/>
+              </w:rPr>
+            </w:pPr>
+            <w:r>
+              <w:rPr>
+                <w:rFonts w:cs="Times New Roman"/>
+                <w:color w:val="000000"/>
+              </w:rPr>
+              <w:t>1</w:t>
+            </w:r>
+          </w:p>
+        </w:tc>
+        <w:tc>
+          <w:tcPr>
+            <w:tcW w:w="3011" w:type="dxa"/>
+            <w:tcBorders>
+              <w:top w:val="single" w:sz="6" w:space="0" w:color="000000"/>
+              <w:left w:val="single" w:sz="6" w:space="0" w:color="000000"/>
+              <w:bottom w:val="single" w:sz="6" w:space="0" w:color="000000"/>
+              <w:right w:val="single" w:sz="6" w:space="0" w:color="000000"/>
+            </w:tcBorders>
+            <w:tcMar>
+              <w:top w:w="0" w:type="dxa"/>
+              <w:left w:w="105" w:type="dxa"/>
+              <w:bottom w:w="0" w:type="dxa"/>
+              <w:right w:w="105" w:type="dxa"/>
+            </w:tcMar>
+            <w:hideMark/>
+          </w:tcPr>
+          <w:p>
+            <w:pPr>
+              <w:spacing w:line="240" w:lineRule="atLeast"/>
+              <w:rPr>
+                <w:rFonts w:cs="Times New Roman"/>
+              </w:rPr>
+            </w:pPr>
+          </w:p>
+        </w:tc>
+        <w:tc>
+          <w:tcPr>
+            <w:tcW w:w="5481" w:type="dxa"/>
+            <w:tcBorders>
+              <w:top w:val="single" w:sz="6" w:space="0" w:color="000000"/>
+              <w:left w:val="single" w:sz="6" w:space="0" w:color="000000"/>
+              <w:bottom w:val="single" w:sz="6" w:space="0" w:color="000000"/>
+              <w:right w:val="single" w:sz="6" w:space="0" w:color="000000"/>
+            </w:tcBorders>
+            <w:tcMar>
+              <w:top w:w="0" w:type="dxa"/>
+              <w:left w:w="105" w:type="dxa"/>
+              <w:bottom w:w="0" w:type="dxa"/>
+              <w:right w:w="105" w:type="dxa"/>
+            </w:tcMar>
+            <w:hideMark/>
+          </w:tcPr>
+          <w:p>
+            <w:pPr>
+              <w:spacing w:line="240" w:lineRule="atLeast"/>
+              <w:rPr>
+                <w:rFonts w:cs="Times New Roman"/>
+              </w:rPr>
+            </w:pPr>
+            <w:r>
+              <w:rPr>
+                <w:rFonts w:cs="Times New Roman"/>
+              </w:rPr>
+              <w:br/>
+            </w:r>
           </w:p>
         </w:tc>
       </w:tr>
@@ -1762,37 +2097,122 @@
                 <w:rFonts w:cs="Times New Roman"/>
                 <w:color w:val="000000"/>
               </w:rPr>
-              <w:t>4</w:t>
-            </w:r>
-          </w:p>
-        </w:tc>
-        <w:tc>
-          <w:tcPr>
-            <w:tcW w:w="3015" w:type="dxa"/>
-            <w:tcBorders>
-              <w:top w:val="single" w:sz="6" w:space="0" w:color="000000"/>
-              <w:left w:val="single" w:sz="6" w:space="0" w:color="000000"/>
-              <w:bottom w:val="single" w:sz="6" w:space="0" w:color="000000"/>
-              <w:right w:val="single" w:sz="6" w:space="0" w:color="000000"/>
-            </w:tcBorders>
-            <w:tcMar>
-              <w:top w:w="0" w:type="dxa"/>
-              <w:left w:w="105" w:type="dxa"/>
-              <w:bottom w:w="0" w:type="dxa"/>
-              <w:right w:w="105" w:type="dxa"/>
-            </w:tcMar>
-          </w:tcPr>
-          <w:p>
-            <w:pPr>
-              <w:rPr>
-                <w:rFonts w:cs="Times New Roman"/>
-              </w:rPr>
-            </w:pPr>
-          </w:p>
-        </w:tc>
-        <w:tc>
-          <w:tcPr>
-            <w:tcW w:w="5490" w:type="dxa"/>
+              <w:t>2</w:t>
+            </w:r>
+          </w:p>
+        </w:tc>
+        <w:tc>
+          <w:tcPr>
+            <w:tcW w:w="3011" w:type="dxa"/>
+            <w:tcBorders>
+              <w:top w:val="single" w:sz="6" w:space="0" w:color="000000"/>
+              <w:left w:val="single" w:sz="6" w:space="0" w:color="000000"/>
+              <w:bottom w:val="single" w:sz="6" w:space="0" w:color="000000"/>
+              <w:right w:val="single" w:sz="6" w:space="0" w:color="000000"/>
+            </w:tcBorders>
+            <w:tcMar>
+              <w:top w:w="0" w:type="dxa"/>
+              <w:left w:w="105" w:type="dxa"/>
+              <w:bottom w:w="0" w:type="dxa"/>
+              <w:right w:w="105" w:type="dxa"/>
+            </w:tcMar>
+          </w:tcPr>
+          <w:p>
+            <w:pPr>
+              <w:rPr>
+                <w:rFonts w:cs="Times New Roman"/>
+              </w:rPr>
+            </w:pPr>
+          </w:p>
+        </w:tc>
+        <w:tc>
+          <w:tcPr>
+            <w:tcW w:w="5481" w:type="dxa"/>
+            <w:tcBorders>
+              <w:top w:val="single" w:sz="6" w:space="0" w:color="000000"/>
+              <w:left w:val="single" w:sz="6" w:space="0" w:color="000000"/>
+              <w:bottom w:val="single" w:sz="6" w:space="0" w:color="000000"/>
+              <w:right w:val="single" w:sz="6" w:space="0" w:color="000000"/>
+            </w:tcBorders>
+            <w:tcMar>
+              <w:top w:w="0" w:type="dxa"/>
+              <w:left w:w="105" w:type="dxa"/>
+              <w:bottom w:w="0" w:type="dxa"/>
+              <w:right w:w="105" w:type="dxa"/>
+            </w:tcMar>
+          </w:tcPr>
+          <w:p>
+            <w:pPr>
+              <w:rPr>
+                <w:rFonts w:cs="Times New Roman"/>
+              </w:rPr>
+            </w:pPr>
+          </w:p>
+        </w:tc>
+      </w:tr>
+      <w:tr>
+        <w:trPr>
+          <w:trHeight w:val="555"/>
+        </w:trPr>
+        <w:tc>
+          <w:tcPr>
+            <w:tcW w:w="0" w:type="auto"/>
+            <w:tcBorders>
+              <w:top w:val="single" w:sz="6" w:space="0" w:color="000000"/>
+              <w:left w:val="single" w:sz="6" w:space="0" w:color="000000"/>
+              <w:bottom w:val="single" w:sz="6" w:space="0" w:color="000000"/>
+              <w:right w:val="single" w:sz="6" w:space="0" w:color="000000"/>
+            </w:tcBorders>
+            <w:tcMar>
+              <w:top w:w="0" w:type="dxa"/>
+              <w:left w:w="105" w:type="dxa"/>
+              <w:bottom w:w="0" w:type="dxa"/>
+              <w:right w:w="105" w:type="dxa"/>
+            </w:tcMar>
+          </w:tcPr>
+          <w:p>
+            <w:pPr>
+              <w:rPr>
+                <w:rFonts w:cs="Times New Roman"/>
+                <w:color w:val="000000"/>
+              </w:rPr>
+            </w:pPr>
+            <w:r>
+              <w:rPr>
+                <w:rFonts w:cs="Times New Roman"/>
+                <w:color w:val="000000"/>
+              </w:rPr>
+              <w:t>3</w:t>
+            </w:r>
+          </w:p>
+        </w:tc>
+        <w:tc>
+          <w:tcPr>
+            <w:tcW w:w="3011" w:type="dxa"/>
+            <w:tcBorders>
+              <w:top w:val="single" w:sz="6" w:space="0" w:color="000000"/>
+              <w:left w:val="single" w:sz="6" w:space="0" w:color="000000"/>
+              <w:bottom w:val="single" w:sz="6" w:space="0" w:color="000000"/>
+              <w:right w:val="single" w:sz="6" w:space="0" w:color="000000"/>
+            </w:tcBorders>
+            <w:tcMar>
+              <w:top w:w="0" w:type="dxa"/>
+              <w:left w:w="105" w:type="dxa"/>
+              <w:bottom w:w="0" w:type="dxa"/>
+              <w:right w:w="105" w:type="dxa"/>
+            </w:tcMar>
+          </w:tcPr>
+          <w:p>
+            <w:pPr>
+              <w:rPr>
+                <w:rFonts w:cs="Times New Roman"/>
+              </w:rPr>
+            </w:pPr>
+          </w:p>
+        </w:tc>
+        <w:tc>
+          <w:tcPr>
+            <w:tcW w:w="5481" w:type="dxa"/>
             <w:tcBorders>
               <w:top w:val="single" w:sz="6" w:space="0" w:color="000000"/>
               <w:left w:val="single" w:sz="6" w:space="0" w:color="000000"/>
@@ -1974,9 +2394,9 @@
     </w:lvl>
   </w:abstractNum>
   <w:abstractNum w:abstractNumId="1">
-    <w:nsid w:val="7B331CD7"/>
+    <w:nsid w:val="5BB85B05"/>
     <w:multiLevelType w:val="hybridMultilevel"/>
-    <w:tmpl w:val="B344E5A4"/>
+    <w:tmpl w:val="998C35E4"/>
     <w:lvl w:ilvl="0" w:tplc="0409000F">
       <w:start w:val="1"/>
       <w:numFmt w:val="decimal"/>
@@ -2062,11 +2482,103 @@
       </w:pPr>
     </w:lvl>
   </w:abstractNum>
+  <w:abstractNum w:abstractNumId="2">
+    <w:nsid w:val="7B331CD7"/>
+    <w:multiLevelType w:val="hybridMultilevel"/>
+    <w:tmpl w:val="B344E5A4"/>
+    <w:lvl w:ilvl="0" w:tplc="0409000F">
+      <w:start w:val="1"/>
+      <w:numFmt w:val="decimal"/>
+      <w:lvlText w:val="%1."/>
+      <w:lvlJc w:val="left"/>
+      <w:pPr>
+        <w:ind w:left="720" w:hanging="360"/>
+      </w:pPr>
+      <w:rPr>
+        <w:rFonts w:hint="default"/>
+      </w:rPr>
+    </w:lvl>
+    <w:lvl w:ilvl="1" w:tplc="04090019" w:tentative="1">
+      <w:start w:val="1"/>
+      <w:numFmt w:val="lowerLetter"/>
+      <w:lvlText w:val="%2."/>
+      <w:lvlJc w:val="left"/>
+      <w:pPr>
+        <w:ind w:left="1440" w:hanging="360"/>
+      </w:pPr>
+    </w:lvl>
+    <w:lvl w:ilvl="2" w:tplc="0409001B" w:tentative="1">
+      <w:start w:val="1"/>
+      <w:numFmt w:val="lowerRoman"/>
+      <w:lvlText w:val="%3."/>
+      <w:lvlJc w:val="right"/>
+      <w:pPr>
+        <w:ind w:left="2160" w:hanging="180"/>
+      </w:pPr>
+    </w:lvl>
+    <w:lvl w:ilvl="3" w:tplc="0409000F" w:tentative="1">
+      <w:start w:val="1"/>
+      <w:numFmt w:val="decimal"/>
+      <w:lvlText w:val="%4."/>
+      <w:lvlJc w:val="left"/>
+      <w:pPr>
+        <w:ind w:left="2880" w:hanging="360"/>
+      </w:pPr>
+    </w:lvl>
+    <w:lvl w:ilvl="4" w:tplc="04090019" w:tentative="1">
+      <w:start w:val="1"/>
+      <w:numFmt w:val="lowerLetter"/>
+      <w:lvlText w:val="%5."/>
+      <w:lvlJc w:val="left"/>
+      <w:pPr>
+        <w:ind w:left="3600" w:hanging="360"/>
+      </w:pPr>
+    </w:lvl>
+    <w:lvl w:ilvl="5" w:tplc="0409001B" w:tentative="1">
+      <w:start w:val="1"/>
+      <w:numFmt w:val="lowerRoman"/>
+      <w:lvlText w:val="%6."/>
+      <w:lvlJc w:val="right"/>
+      <w:pPr>
+        <w:ind w:left="4320" w:hanging="180"/>
+      </w:pPr>
+    </w:lvl>
+    <w:lvl w:ilvl="6" w:tplc="0409000F" w:tentative="1">
+      <w:start w:val="1"/>
+      <w:numFmt w:val="decimal"/>
+      <w:lvlText w:val="%7."/>
+      <w:lvlJc w:val="left"/>
+      <w:pPr>
+        <w:ind w:left="5040" w:hanging="360"/>
+      </w:pPr>
+    </w:lvl>
+    <w:lvl w:ilvl="7" w:tplc="04090019" w:tentative="1">
+      <w:start w:val="1"/>
+      <w:numFmt w:val="lowerLetter"/>
+      <w:lvlText w:val="%8."/>
+      <w:lvlJc w:val="left"/>
+      <w:pPr>
+        <w:ind w:left="5760" w:hanging="360"/>
+      </w:pPr>
+    </w:lvl>
+    <w:lvl w:ilvl="8" w:tplc="0409001B" w:tentative="1">
+      <w:start w:val="1"/>
+      <w:numFmt w:val="lowerRoman"/>
+      <w:lvlText w:val="%9."/>
+      <w:lvlJc w:val="right"/>
+      <w:pPr>
+        <w:ind w:left="6480" w:hanging="180"/>
+      </w:pPr>
+    </w:lvl>
+  </w:abstractNum>
   <w:num w:numId="1">
-    <w:abstractNumId w:val="1"/>
+    <w:abstractNumId w:val="2"/>
   </w:num>
   <w:num w:numId="2">
     <w:abstractNumId w:val="0"/>
+  </w:num>
+  <w:num w:numId="3">
+    <w:abstractNumId w:val="1"/>
   </w:num>
 </w:numbering>
 </file>

</xml_diff>